<commit_message>
Invoice Sorting Paging Invoice Payments Module
</commit_message>
<xml_diff>
--- a/Notes.docx
+++ b/Notes.docx
@@ -191,6 +191,8 @@
       <w:r>
         <w:t>script.sql</w:t>
       </w:r>
+      <w:bookmarkStart w:id="0" w:name="_GoBack"/>
+      <w:bookmarkEnd w:id="0"/>
       <w:proofErr w:type="spellEnd"/>
       <w:r>
         <w:br/>
@@ -237,13 +239,7 @@
       </w:r>
       <w:r>
         <w:br/>
-        <w:t xml:space="preserve">1. Check the </w:t>
-      </w:r>
-      <w:r>
-        <w:t xml:space="preserve">public </w:t>
-      </w:r>
-      <w:r>
-        <w:t>IP (internet search my public IP</w:t>
+        <w:t>1. Check the public IP (internet search my public IP</w:t>
       </w:r>
       <w:proofErr w:type="gramStart"/>
       <w:r>
@@ -430,16 +426,21 @@
           </wp:inline>
         </w:drawing>
       </w:r>
-      <w:r>
-        <w:br/>
-      </w:r>
-      <w:r>
-        <w:br/>
-      </w:r>
     </w:p>
+    <w:p/>
     <w:p>
       <w:r>
         <w:lastRenderedPageBreak/>
+        <w:br/>
+      </w:r>
+      <w:r>
+        <w:br/>
+      </w:r>
+    </w:p>
+    <w:p/>
+    <w:p/>
+    <w:p>
+      <w:r>
         <w:t>IIS</w:t>
       </w:r>
       <w:r>
@@ -500,8 +501,6 @@
           </wp:inline>
         </w:drawing>
       </w:r>
-      <w:bookmarkStart w:id="0" w:name="_GoBack"/>
-      <w:bookmarkEnd w:id="0"/>
     </w:p>
     <w:p>
       <w:r>
@@ -511,6 +510,118 @@
         <w:br/>
       </w:r>
     </w:p>
+    <w:p/>
+    <w:p/>
+    <w:p/>
+    <w:p/>
+    <w:p/>
+    <w:p/>
+    <w:p/>
+    <w:p>
+      <w:r>
+        <w:rPr>
+          <w:noProof/>
+          <w:lang w:eastAsia="en-CA"/>
+        </w:rPr>
+        <w:lastRenderedPageBreak/>
+        <w:drawing>
+          <wp:inline distT="0" distB="0" distL="0" distR="0" wp14:anchorId="48147D03" wp14:editId="550CB04F">
+            <wp:extent cx="5943600" cy="3010136"/>
+            <wp:effectExtent l="0" t="0" r="0" b="0"/>
+            <wp:docPr id="3" name="Picture 3"/>
+            <wp:cNvGraphicFramePr>
+              <a:graphicFrameLocks xmlns:a="http://schemas.openxmlformats.org/drawingml/2006/main" noChangeAspect="1"/>
+            </wp:cNvGraphicFramePr>
+            <a:graphic xmlns:a="http://schemas.openxmlformats.org/drawingml/2006/main">
+              <a:graphicData uri="http://schemas.openxmlformats.org/drawingml/2006/picture">
+                <pic:pic xmlns:pic="http://schemas.openxmlformats.org/drawingml/2006/picture">
+                  <pic:nvPicPr>
+                    <pic:cNvPr id="1" name=""/>
+                    <pic:cNvPicPr/>
+                  </pic:nvPicPr>
+                  <pic:blipFill>
+                    <a:blip r:embed="rId15"/>
+                    <a:stretch>
+                      <a:fillRect/>
+                    </a:stretch>
+                  </pic:blipFill>
+                  <pic:spPr>
+                    <a:xfrm>
+                      <a:off x="0" y="0"/>
+                      <a:ext cx="5943600" cy="3010136"/>
+                    </a:xfrm>
+                    <a:prstGeom prst="rect">
+                      <a:avLst/>
+                    </a:prstGeom>
+                  </pic:spPr>
+                </pic:pic>
+              </a:graphicData>
+            </a:graphic>
+          </wp:inline>
+        </w:drawing>
+      </w:r>
+    </w:p>
+    <w:p>
+      <w:r>
+        <w:t>IIS</w:t>
+      </w:r>
+      <w:r>
+        <w:br/>
+      </w:r>
+      <w:r>
+        <w:br/>
+        <w:t>1. Go to IIS – Sites – Default Web Site -- RHS panel Bindings</w:t>
+      </w:r>
+      <w:r>
+        <w:br/>
+        <w:t>2. In Site Bindings, remove the non-working 81 port and add the working IP for 81</w:t>
+      </w:r>
+    </w:p>
+    <w:p>
+      <w:r>
+        <w:rPr>
+          <w:noProof/>
+          <w:lang w:eastAsia="en-CA"/>
+        </w:rPr>
+        <w:drawing>
+          <wp:inline distT="0" distB="0" distL="0" distR="0" wp14:anchorId="5BCCA43F" wp14:editId="5A01B4A4">
+            <wp:extent cx="5467350" cy="3854599"/>
+            <wp:effectExtent l="0" t="0" r="0" b="0"/>
+            <wp:docPr id="6" name="Picture 6"/>
+            <wp:cNvGraphicFramePr>
+              <a:graphicFrameLocks xmlns:a="http://schemas.openxmlformats.org/drawingml/2006/main" noChangeAspect="1"/>
+            </wp:cNvGraphicFramePr>
+            <a:graphic xmlns:a="http://schemas.openxmlformats.org/drawingml/2006/main">
+              <a:graphicData uri="http://schemas.openxmlformats.org/drawingml/2006/picture">
+                <pic:pic xmlns:pic="http://schemas.openxmlformats.org/drawingml/2006/picture">
+                  <pic:nvPicPr>
+                    <pic:cNvPr id="1" name=""/>
+                    <pic:cNvPicPr/>
+                  </pic:nvPicPr>
+                  <pic:blipFill>
+                    <a:blip r:embed="rId16"/>
+                    <a:stretch>
+                      <a:fillRect/>
+                    </a:stretch>
+                  </pic:blipFill>
+                  <pic:spPr>
+                    <a:xfrm>
+                      <a:off x="0" y="0"/>
+                      <a:ext cx="5474262" cy="3859472"/>
+                    </a:xfrm>
+                    <a:prstGeom prst="rect">
+                      <a:avLst/>
+                    </a:prstGeom>
+                  </pic:spPr>
+                </pic:pic>
+              </a:graphicData>
+            </a:graphic>
+          </wp:inline>
+        </w:drawing>
+      </w:r>
+    </w:p>
+    <w:p/>
+    <w:p/>
     <w:sectPr>
       <w:pgSz w:w="12240" w:h="15840"/>
       <w:pgMar w:top="1440" w:right="1440" w:bottom="1440" w:left="1440" w:header="708" w:footer="708" w:gutter="0"/>

</xml_diff>